<commit_message>
Casi todo el caso de uso 13 solo falta terminar el diagrama de comunicación
</commit_message>
<xml_diff>
--- a/Casos de Uso/CU13-AgregarDocumento/CU13-AgregarDocumento.docx
+++ b/Casos de Uso/CU13-AgregarDocumento/CU13-AgregarDocumento.docx
@@ -290,6 +290,8 @@
               </w:rPr>
               <w:t xml:space="preserve"> agregar un DOCUMENTO al sistema.</w:t>
             </w:r>
+            <w:bookmarkStart w:id="0" w:name="_GoBack"/>
+            <w:bookmarkEnd w:id="0"/>
           </w:p>
         </w:tc>
       </w:tr>
@@ -393,19 +395,25 @@
               <w:rPr>
                 <w:rFonts w:ascii="Arial" w:hAnsi="Arial" w:cs="Arial"/>
               </w:rPr>
-              <w:t>muestra la ventana “Cargar Documento”</w:t>
-            </w:r>
-            <w:r>
-              <w:rPr>
-                <w:rFonts w:ascii="Arial" w:hAnsi="Arial" w:cs="Arial"/>
-              </w:rPr>
-              <w:t xml:space="preserve"> y una tabla que contiene los siguientes campos: matrícula, nombre y programa educativo. R</w:t>
-            </w:r>
-            <w:r>
-              <w:rPr>
-                <w:rFonts w:ascii="Arial" w:hAnsi="Arial" w:cs="Arial"/>
-              </w:rPr>
-              <w:t>ecupera de la BD una lista de ESTUDIANTE que se encuentran cursando el periodo actual y</w:t>
+              <w:t>muestra la ventana “</w:t>
+            </w:r>
+            <w:r>
+              <w:rPr>
+                <w:rFonts w:ascii="Arial" w:hAnsi="Arial" w:cs="Arial"/>
+              </w:rPr>
+              <w:t>Muestra Estudiantes</w:t>
+            </w:r>
+            <w:r>
+              <w:rPr>
+                <w:rFonts w:ascii="Arial" w:hAnsi="Arial" w:cs="Arial"/>
+              </w:rPr>
+              <w:t>”</w:t>
+            </w:r>
+            <w:r>
+              <w:rPr>
+                <w:rFonts w:ascii="Arial" w:hAnsi="Arial" w:cs="Arial"/>
+              </w:rPr>
+              <w:t xml:space="preserve"> y una tabla que contiene los siguientes campos: matrícula, nombre y programa educativo. Recupera de la BD una lista de ESTUDIANTE que se encuentran cursando el periodo actual y</w:t>
             </w:r>
             <w:r>
               <w:rPr>
@@ -417,13 +425,7 @@
               <w:rPr>
                 <w:rFonts w:ascii="Arial" w:hAnsi="Arial" w:cs="Arial"/>
               </w:rPr>
-              <w:t>los muestra en la tabla.</w:t>
-            </w:r>
-            <w:r>
-              <w:rPr>
-                <w:rFonts w:ascii="Arial" w:hAnsi="Arial" w:cs="Arial"/>
-              </w:rPr>
-              <w:t xml:space="preserve"> </w:t>
+              <w:t xml:space="preserve">los muestra en la tabla. </w:t>
             </w:r>
             <w:r>
               <w:rPr>
@@ -467,25 +469,7 @@
               <w:rPr>
                 <w:rFonts w:ascii="Arial" w:hAnsi="Arial" w:cs="Arial"/>
               </w:rPr>
-              <w:t>El sistema muestra la venta “Documentos de Estudiante” y una tabla que contiene los siguientes campos: fecha, nombre, tipo</w:t>
-            </w:r>
-            <w:r>
-              <w:rPr>
-                <w:rFonts w:ascii="Arial" w:hAnsi="Arial" w:cs="Arial"/>
-              </w:rPr>
-              <w:t>. Recupera de la BD una lista de los DOCUMENTO asociados al ESTUDIANTE</w:t>
-            </w:r>
-            <w:r>
-              <w:rPr>
-                <w:rFonts w:ascii="Arial" w:hAnsi="Arial" w:cs="Arial"/>
-              </w:rPr>
-              <w:t xml:space="preserve"> y los muestra en la tabla.</w:t>
-            </w:r>
-            <w:r>
-              <w:rPr>
-                <w:rFonts w:ascii="Arial" w:hAnsi="Arial" w:cs="Arial"/>
-              </w:rPr>
-              <w:t xml:space="preserve"> </w:t>
+              <w:t xml:space="preserve">El sistema muestra la venta “Documentos de Estudiante” y una tabla que contiene los siguientes campos: fecha, nombre, tipo. Recupera de la BD una lista de los DOCUMENTO asociados al ESTUDIANTE y los muestra en la tabla. </w:t>
             </w:r>
             <w:r>
               <w:rPr>
@@ -510,19 +494,7 @@
               <w:rPr>
                 <w:rFonts w:ascii="Arial" w:hAnsi="Arial" w:cs="Arial"/>
               </w:rPr>
-              <w:t xml:space="preserve">El </w:t>
-            </w:r>
-            <w:r>
-              <w:rPr>
-                <w:rFonts w:ascii="Arial" w:hAnsi="Arial" w:cs="Arial"/>
-              </w:rPr>
-              <w:t>Coordinador/Auxiliar da clic en el botón “Agregar Documento”.</w:t>
-            </w:r>
-            <w:r>
-              <w:rPr>
-                <w:rFonts w:ascii="Arial" w:hAnsi="Arial" w:cs="Arial"/>
-              </w:rPr>
-              <w:t xml:space="preserve"> </w:t>
+              <w:t xml:space="preserve">El Coordinador/Auxiliar da clic en el botón “Agregar Documento”. </w:t>
             </w:r>
             <w:r>
               <w:rPr>
@@ -575,28 +547,7 @@
                 <w:rFonts w:ascii="Arial" w:hAnsi="Arial" w:cs="Arial"/>
                 <w:sz w:val="24"/>
               </w:rPr>
-              <w:t>un campo para subir documento, descripción, fecha, nombre, una lista de los tipos de DOCUMENTO (Carta de aceptación,</w:t>
-            </w:r>
-            <w:r>
-              <w:rPr>
-                <w:rFonts w:ascii="Arial" w:hAnsi="Arial" w:cs="Arial"/>
-                <w:sz w:val="24"/>
-              </w:rPr>
-              <w:t xml:space="preserve"> </w:t>
-            </w:r>
-            <w:r>
-              <w:rPr>
-                <w:rFonts w:ascii="Arial" w:hAnsi="Arial" w:cs="Arial"/>
-                <w:sz w:val="24"/>
-              </w:rPr>
-              <w:t>Carta de asignación, carta de liberación)</w:t>
-            </w:r>
-            <w:r>
-              <w:rPr>
-                <w:rFonts w:ascii="Arial" w:hAnsi="Arial" w:cs="Arial"/>
-                <w:sz w:val="24"/>
-              </w:rPr>
-              <w:t>.</w:t>
+              <w:t>un campo para subir documento, descripción, fecha, nombre, una lista de los tipos de DOCUMENTO (Carta de aceptación, Carta de asignación, carta de liberación).</w:t>
             </w:r>
           </w:p>
           <w:p>
@@ -614,19 +565,37 @@
               <w:rPr>
                 <w:rFonts w:ascii="Arial" w:hAnsi="Arial" w:cs="Arial"/>
               </w:rPr>
-              <w:t xml:space="preserve">El coordinador/Auxiliar da </w:t>
-            </w:r>
-            <w:r>
-              <w:rPr>
-                <w:rFonts w:ascii="Arial" w:hAnsi="Arial" w:cs="Arial"/>
-              </w:rPr>
-              <w:t>clic</w:t>
-            </w:r>
-            <w:r>
-              <w:rPr>
-                <w:rFonts w:ascii="Arial" w:hAnsi="Arial" w:cs="Arial"/>
-              </w:rPr>
-              <w:t xml:space="preserve"> en el campo para subir el DOCUMENTO.</w:t>
+              <w:t xml:space="preserve">El coordinador/Auxiliar </w:t>
+            </w:r>
+            <w:r>
+              <w:rPr>
+                <w:rFonts w:ascii="Arial" w:hAnsi="Arial" w:cs="Arial"/>
+              </w:rPr>
+              <w:t>selecciona el documento que va a subir, llena la información solicitada y da clic en “Subir Documento”. (4a)</w:t>
+            </w:r>
+            <w:r>
+              <w:rPr>
+                <w:rFonts w:ascii="Arial" w:hAnsi="Arial" w:cs="Arial"/>
+              </w:rPr>
+              <w:t xml:space="preserve"> </w:t>
+            </w:r>
+            <w:r>
+              <w:rPr>
+                <w:rFonts w:ascii="Arial" w:hAnsi="Arial" w:cs="Arial"/>
+              </w:rPr>
+              <w:t>(5a)</w:t>
+            </w:r>
+            <w:r>
+              <w:rPr>
+                <w:rFonts w:ascii="Arial" w:hAnsi="Arial" w:cs="Arial"/>
+              </w:rPr>
+              <w:t xml:space="preserve"> </w:t>
+            </w:r>
+            <w:r>
+              <w:rPr>
+                <w:rFonts w:ascii="Arial" w:hAnsi="Arial" w:cs="Arial"/>
+              </w:rPr>
+              <w:t>(EX02)</w:t>
             </w:r>
           </w:p>
           <w:p>
@@ -644,7 +613,13 @@
               <w:rPr>
                 <w:rFonts w:ascii="Arial" w:hAnsi="Arial" w:cs="Arial"/>
               </w:rPr>
-              <w:t>El sistema muestra una ventana para la búsqueda del DOCUMENTO.</w:t>
+              <w:t xml:space="preserve">El sistema </w:t>
+            </w:r>
+            <w:r>
+              <w:rPr>
+                <w:rFonts w:ascii="Arial" w:hAnsi="Arial" w:cs="Arial"/>
+              </w:rPr>
+              <w:t>guarda el documento en la base de datos con estado de pendiente, cierra la ventana y actualiza la tabla de la ventana anterior.</w:t>
             </w:r>
           </w:p>
           <w:p>
@@ -656,113 +631,13 @@
               </w:numPr>
               <w:rPr>
                 <w:rFonts w:ascii="Arial" w:hAnsi="Arial" w:cs="Arial"/>
-                <w:i/>
-              </w:rPr>
-            </w:pPr>
-            <w:r>
-              <w:rPr>
-                <w:rFonts w:ascii="Arial" w:hAnsi="Arial" w:cs="Arial"/>
-              </w:rPr>
-              <w:t xml:space="preserve">El coordinador/auxiliar selecciona el DOCUMENTO, ingresa los datos correspondientes en los campos, selecciona un ESTUDIANTE y da </w:t>
-            </w:r>
-            <w:r>
-              <w:rPr>
-                <w:rFonts w:ascii="Arial" w:hAnsi="Arial" w:cs="Arial"/>
-              </w:rPr>
-              <w:t>clic</w:t>
-            </w:r>
-            <w:r>
-              <w:rPr>
-                <w:rFonts w:ascii="Arial" w:hAnsi="Arial" w:cs="Arial"/>
-              </w:rPr>
-              <w:t xml:space="preserve"> </w:t>
-            </w:r>
-            <w:bookmarkStart w:id="0" w:name="_GoBack"/>
-            <w:bookmarkEnd w:id="0"/>
-            <w:r>
-              <w:rPr>
-                <w:rFonts w:ascii="Arial" w:hAnsi="Arial" w:cs="Arial"/>
-              </w:rPr>
-              <w:t xml:space="preserve">en “Guardar”. </w:t>
-            </w:r>
-            <w:r>
-              <w:rPr>
-                <w:rFonts w:ascii="Arial" w:hAnsi="Arial" w:cs="Arial"/>
-                <w:i/>
-              </w:rPr>
-              <w:t>(4a) (EX02)</w:t>
-            </w:r>
-          </w:p>
-          <w:p>
-            <w:pPr>
-              <w:pStyle w:val="Prrafodelista"/>
-              <w:numPr>
-                <w:ilvl w:val="0"/>
-                <w:numId w:val="1"/>
-              </w:numPr>
-              <w:rPr>
-                <w:rFonts w:ascii="Arial" w:hAnsi="Arial" w:cs="Arial"/>
-              </w:rPr>
-            </w:pPr>
-            <w:r>
-              <w:rPr>
-                <w:rFonts w:ascii="Arial" w:hAnsi="Arial" w:cs="Arial"/>
-              </w:rPr>
-              <w:t>El sistema valida que los campos estén completos, que se haya subido el DOCUMENTO y muestra una ventana de confirmación.</w:t>
-            </w:r>
-          </w:p>
-          <w:p>
-            <w:pPr>
-              <w:pStyle w:val="Prrafodelista"/>
-              <w:numPr>
-                <w:ilvl w:val="0"/>
-                <w:numId w:val="1"/>
-              </w:numPr>
-              <w:rPr>
-                <w:rFonts w:ascii="Arial" w:hAnsi="Arial" w:cs="Arial"/>
-              </w:rPr>
-            </w:pPr>
-            <w:r>
-              <w:rPr>
-                <w:rFonts w:ascii="Arial" w:hAnsi="Arial" w:cs="Arial"/>
-              </w:rPr>
-              <w:t xml:space="preserve">El coordinador/Auxiliar confirma la operación. </w:t>
-            </w:r>
-          </w:p>
-          <w:p>
-            <w:pPr>
-              <w:pStyle w:val="Prrafodelista"/>
-              <w:numPr>
-                <w:ilvl w:val="0"/>
-                <w:numId w:val="1"/>
-              </w:numPr>
-              <w:rPr>
-                <w:rFonts w:ascii="Arial" w:hAnsi="Arial" w:cs="Arial"/>
-              </w:rPr>
-            </w:pPr>
-            <w:r>
-              <w:rPr>
-                <w:rFonts w:ascii="Arial" w:hAnsi="Arial" w:cs="Arial"/>
-              </w:rPr>
-              <w:t>El sistema guarda la información del DOCUMENTO en la BD.</w:t>
-            </w:r>
-          </w:p>
-          <w:p>
-            <w:pPr>
-              <w:pStyle w:val="Prrafodelista"/>
-              <w:numPr>
-                <w:ilvl w:val="0"/>
-                <w:numId w:val="1"/>
-              </w:numPr>
-              <w:rPr>
-                <w:rFonts w:ascii="Arial" w:hAnsi="Arial" w:cs="Arial"/>
-              </w:rPr>
-            </w:pPr>
-            <w:r>
-              <w:rPr>
-                <w:rFonts w:ascii="Arial" w:hAnsi="Arial" w:cs="Arial"/>
-              </w:rPr>
-              <w:t>Fin de CU. (EX01)</w:t>
+              </w:rPr>
+            </w:pPr>
+            <w:r>
+              <w:rPr>
+                <w:rFonts w:ascii="Arial" w:hAnsi="Arial" w:cs="Arial"/>
+              </w:rPr>
+              <w:t>Fin del caso de uso.</w:t>
             </w:r>
           </w:p>
         </w:tc>
@@ -983,7 +858,6 @@
                 <w:rFonts w:ascii="Arial" w:hAnsi="Arial" w:cs="Arial"/>
                 <w:sz w:val="24"/>
               </w:rPr>
-              <w:lastRenderedPageBreak/>
               <w:t>Excepción</w:t>
             </w:r>
           </w:p>
@@ -1117,6 +991,7 @@
                 <w:rFonts w:ascii="Arial" w:hAnsi="Arial" w:cs="Arial"/>
                 <w:sz w:val="24"/>
               </w:rPr>
+              <w:lastRenderedPageBreak/>
               <w:t>Include</w:t>
             </w:r>
           </w:p>

</xml_diff>